<commit_message>
TS PP Template TU English/Baraha etc. 29/12/2020
</commit_message>
<xml_diff>
--- a/upaniShat/Taittiriya Upanishad Baraha.docx
+++ b/upaniShat/Taittiriya Upanishad Baraha.docx
@@ -230,28 +230,7 @@
           <w:szCs w:val="36"/>
           <w:lang w:bidi="hi-IN"/>
         </w:rPr>
-        <w:t xml:space="preserve">^^ symbol represents </w:t>
-      </w:r>
-      <w:r>
-        <w:rPr>
-          <w:rFonts w:ascii="Arial" w:hAnsi="Arial" w:cs="Arial"/>
-          <w:color w:val="000000"/>
-          <w:sz w:val="36"/>
-          <w:szCs w:val="36"/>
-          <w:highlight w:val="yellow"/>
-          <w:lang w:bidi="hi-IN"/>
-        </w:rPr>
-        <w:t>letters separately without joining</w:t>
-      </w:r>
-      <w:r>
-        <w:rPr>
-          <w:rFonts w:ascii="Arial" w:hAnsi="Arial" w:cs="Arial"/>
-          <w:color w:val="000000"/>
-          <w:sz w:val="36"/>
-          <w:szCs w:val="36"/>
-          <w:lang w:bidi="hi-IN"/>
-        </w:rPr>
-        <w:t xml:space="preserve"> them when conjunct consonants are formed.</w:t>
+        <w:t xml:space="preserve"> ushmAn codes s, S, Sha (saraswati, Sankar, puShpam)</w:t>
       </w:r>
     </w:p>
     <w:p>
@@ -278,17 +257,9 @@
           <w:szCs w:val="36"/>
           <w:lang w:bidi="hi-IN"/>
         </w:rPr>
-        <w:t xml:space="preserve"> ushmAn codes s, S, Sha (saraswati, Sankar, puShpam)</w:t>
-      </w:r>
-    </w:p>
-    <w:p>
-      <w:pPr>
-        <w:pStyle w:val="ListParagraph"/>
-        <w:numPr>
-          <w:ilvl w:val="0"/>
-          <w:numId w:val="1"/>
-        </w:numPr>
-        <w:jc w:val="both"/>
+        <w:t>Confirm corrections given for T</w:t>
+      </w:r>
+      <w:r>
         <w:rPr>
           <w:rFonts w:ascii="Arial" w:hAnsi="Arial" w:cs="Arial"/>
           <w:color w:val="000000"/>
@@ -296,7 +267,8 @@
           <w:szCs w:val="36"/>
           <w:lang w:bidi="hi-IN"/>
         </w:rPr>
-      </w:pPr>
+        <w:t xml:space="preserve">aittirIya Upanishat </w:t>
+      </w:r>
       <w:r>
         <w:rPr>
           <w:rFonts w:ascii="Arial" w:hAnsi="Arial" w:cs="Arial"/>
@@ -305,7 +277,7 @@
           <w:szCs w:val="36"/>
           <w:lang w:bidi="hi-IN"/>
         </w:rPr>
-        <w:t>Confirm corrections given for T</w:t>
+        <w:t>Books are incorporated</w:t>
       </w:r>
       <w:r>
         <w:rPr>
@@ -315,7 +287,7 @@
           <w:szCs w:val="36"/>
           <w:lang w:bidi="hi-IN"/>
         </w:rPr>
-        <w:t xml:space="preserve">aittirIya Upanishat </w:t>
+        <w:t xml:space="preserve"> upto March 31,</w:t>
       </w:r>
       <w:r>
         <w:rPr>
@@ -325,8 +297,10 @@
           <w:szCs w:val="36"/>
           <w:lang w:bidi="hi-IN"/>
         </w:rPr>
-        <w:t>Books are incorporated</w:t>
-      </w:r>
+        <w:t xml:space="preserve"> </w:t>
+      </w:r>
+      <w:bookmarkStart w:id="0" w:name="_GoBack"/>
+      <w:bookmarkEnd w:id="0"/>
       <w:r>
         <w:rPr>
           <w:rFonts w:ascii="Arial" w:hAnsi="Arial" w:cs="Arial"/>
@@ -335,10 +309,8 @@
           <w:szCs w:val="36"/>
           <w:lang w:bidi="hi-IN"/>
         </w:rPr>
-        <w:t xml:space="preserve"> upto March 31,2020.</w:t>
-      </w:r>
-      <w:bookmarkStart w:id="0" w:name="_GoBack"/>
-      <w:bookmarkEnd w:id="0"/>
+        <w:t>2020.</w:t>
+      </w:r>
     </w:p>
     <w:p>
       <w:pPr>
@@ -2319,7 +2291,19 @@
         <w:rPr>
           <w:color w:val="auto"/>
         </w:rPr>
-        <w:t xml:space="preserve">qtA-Scata#sra Scatuqd^^rdhA | </w:t>
+        <w:t>qtA-Scata#sra Scatuq</w:t>
+      </w:r>
+      <w:r>
+        <w:rPr>
+          <w:color w:val="auto"/>
+        </w:rPr>
+        <w:t>rddh</w:t>
+      </w:r>
+      <w:r>
+        <w:rPr>
+          <w:color w:val="auto"/>
+        </w:rPr>
+        <w:t xml:space="preserve">A | </w:t>
       </w:r>
     </w:p>
     <w:p>
@@ -3951,7 +3935,19 @@
         <w:rPr>
           <w:color w:val="auto"/>
         </w:rPr>
-        <w:t>ri#va | Uqd^^rdhva pa#vitr</w:t>
+        <w:t>ri#va | Uq</w:t>
+      </w:r>
+      <w:r>
+        <w:rPr>
+          <w:color w:val="auto"/>
+        </w:rPr>
+        <w:t>rddh</w:t>
+      </w:r>
+      <w:r>
+        <w:rPr>
+          <w:color w:val="auto"/>
+        </w:rPr>
+        <w:t>va pa#vitr</w:t>
       </w:r>
       <w:r>
         <w:rPr>
@@ -10162,7 +10158,7 @@
         <w:rPr>
           <w:color w:val="auto"/>
         </w:rPr>
-        <w:t>vagandharvANAqm pitRuNAm^^ciral</w:t>
+        <w:t>vagandharvANAqm pitRuNAmciral</w:t>
       </w:r>
       <w:r>
         <w:rPr>
@@ -14818,7 +14814,19 @@
         <w:rPr>
           <w:color w:val="auto"/>
         </w:rPr>
-        <w:t>aqd^^rdhaqmAqsA mAsA# Ruqtava#H sam~MvathsaqraSca# kalpantAM | sa Apa#H praduqG</w:t>
+        <w:t>aq</w:t>
+      </w:r>
+      <w:r>
+        <w:rPr>
+          <w:color w:val="auto"/>
+        </w:rPr>
+        <w:t>rddh</w:t>
+      </w:r>
+      <w:r>
+        <w:rPr>
+          <w:color w:val="auto"/>
+        </w:rPr>
+        <w:t>aqmAqsA mAsA# Ruqtava#H sam~MvathsaqraSca# kalpantAM | sa Apa#H praduqG</w:t>
       </w:r>
       <w:r>
         <w:rPr>
@@ -14879,7 +14887,19 @@
         <w:rPr>
           <w:color w:val="auto"/>
         </w:rPr>
-        <w:t>naina#-mUqd^^rdhvaM na tiqryaM caq na maddhy</w:t>
+        <w:t>naina#-mUq</w:t>
+      </w:r>
+      <w:r>
+        <w:rPr>
+          <w:color w:val="auto"/>
+        </w:rPr>
+        <w:t>rddh</w:t>
+      </w:r>
+      <w:r>
+        <w:rPr>
+          <w:color w:val="auto"/>
+        </w:rPr>
+        <w:t>vaM na tiqryaM caq na maddhy</w:t>
       </w:r>
       <w:r>
         <w:rPr>
@@ -25870,7 +25890,19 @@
         <w:rPr>
           <w:color w:val="auto"/>
         </w:rPr>
-        <w:t>$d^^rdhvA vyaqvasthi#taH || 13.10</w:t>
+        <w:t>$</w:t>
+      </w:r>
+      <w:r>
+        <w:rPr>
+          <w:color w:val="auto"/>
+        </w:rPr>
+        <w:t>rddh</w:t>
+      </w:r>
+      <w:r>
+        <w:rPr>
+          <w:color w:val="auto"/>
+        </w:rPr>
+        <w:t>vA vyaqvasthi#taH || 13.10</w:t>
       </w:r>
     </w:p>
     <w:p>
@@ -26180,7 +26212,7 @@
         <w:rPr>
           <w:color w:val="auto"/>
         </w:rPr>
-        <w:t>q&amp;r^^cir dIqpyat</w:t>
+        <w:t>q&amp;rcir dIqpyat</w:t>
       </w:r>
       <w:r>
         <w:rPr>
@@ -26751,7 +26783,31 @@
         <w:rPr>
           <w:color w:val="auto"/>
         </w:rPr>
-        <w:t xml:space="preserve">Ud^^rdhvAyaq namaH | Ud^^rdhvali~ggAyaq namaH | </w:t>
+        <w:t>U</w:t>
+      </w:r>
+      <w:r>
+        <w:rPr>
+          <w:color w:val="auto"/>
+        </w:rPr>
+        <w:t>rddh</w:t>
+      </w:r>
+      <w:r>
+        <w:rPr>
+          <w:color w:val="auto"/>
+        </w:rPr>
+        <w:t>vAyaq namaH | U</w:t>
+      </w:r>
+      <w:r>
+        <w:rPr>
+          <w:color w:val="auto"/>
+        </w:rPr>
+        <w:t>rddh</w:t>
+      </w:r>
+      <w:r>
+        <w:rPr>
+          <w:color w:val="auto"/>
+        </w:rPr>
+        <w:t xml:space="preserve">vali~ggAyaq namaH | </w:t>
       </w:r>
     </w:p>
     <w:p>
@@ -27822,7 +27878,19 @@
         <w:rPr>
           <w:color w:val="auto"/>
         </w:rPr>
-        <w:t>Ruqta(gm) saqtyaM pa#raM braqhmaq puqruSha#M kRuShNaqpi~gga#laM | Uqd^^rdhvar</w:t>
+        <w:t>Ruqta(gm) saqtyaM pa#raM braqhmaq puqruSha#M kRuShNaqpi~gga#laM | Uq</w:t>
+      </w:r>
+      <w:r>
+        <w:rPr>
+          <w:color w:val="auto"/>
+        </w:rPr>
+        <w:t>rddh</w:t>
+      </w:r>
+      <w:r>
+        <w:rPr>
+          <w:color w:val="auto"/>
+        </w:rPr>
+        <w:t>var</w:t>
       </w:r>
       <w:r>
         <w:rPr>
@@ -28742,7 +28810,19 @@
         <w:rPr>
           <w:color w:val="auto"/>
         </w:rPr>
-        <w:t>Uqd^^rdhv</w:t>
+        <w:t>Uq</w:t>
+      </w:r>
+      <w:r>
+        <w:rPr>
+          <w:color w:val="auto"/>
+        </w:rPr>
+        <w:t>rddh</w:t>
+      </w:r>
+      <w:r>
+        <w:rPr>
+          <w:color w:val="auto"/>
+        </w:rPr>
+        <w:t>v</w:t>
       </w:r>
       <w:r>
         <w:rPr>
@@ -30470,7 +30550,19 @@
         <w:rPr>
           <w:color w:val="auto"/>
         </w:rPr>
-        <w:t xml:space="preserve">q BUqmyAM pa#rvataq mUd^^rdha#ni | </w:t>
+        <w:t>q BUqmyAM pa#rvataq mU</w:t>
+      </w:r>
+      <w:r>
+        <w:rPr>
+          <w:color w:val="auto"/>
+        </w:rPr>
+        <w:t>rddh</w:t>
+      </w:r>
+      <w:r>
+        <w:rPr>
+          <w:color w:val="auto"/>
+        </w:rPr>
+        <w:t xml:space="preserve">a#ni | </w:t>
       </w:r>
     </w:p>
     <w:p>
@@ -33178,7 +33270,7 @@
         <w:rPr>
           <w:color w:val="auto"/>
         </w:rPr>
-        <w:t>q mA va#dhIqr^^mA m</w:t>
+        <w:t>q mA va#dhIqrmA m</w:t>
       </w:r>
       <w:r>
         <w:rPr>
@@ -33800,7 +33892,19 @@
         <w:rPr>
           <w:color w:val="auto"/>
         </w:rPr>
-        <w:t xml:space="preserve"> sugaqndhiM pu#ShTiqvad^^rdha#naM | </w:t>
+        <w:t xml:space="preserve"> sugaqndhiM pu#ShTiqva</w:t>
+      </w:r>
+      <w:r>
+        <w:rPr>
+          <w:color w:val="auto"/>
+        </w:rPr>
+        <w:t>rddh</w:t>
+      </w:r>
+      <w:r>
+        <w:rPr>
+          <w:color w:val="auto"/>
+        </w:rPr>
+        <w:t xml:space="preserve">a#naM | </w:t>
       </w:r>
     </w:p>
     <w:p>
@@ -41778,7 +41882,7 @@
         <w:rPr>
           <w:color w:val="auto"/>
         </w:rPr>
-        <w:t>&amp;ha#r^^gaqNAH sa#rva v</w:t>
+        <w:t>&amp;ha#rgaqNAH sa#rva v</w:t>
       </w:r>
       <w:r>
         <w:rPr>
@@ -44352,7 +44456,13 @@
         <w:rPr>
           <w:color w:val="auto"/>
         </w:rPr>
-        <w:t xml:space="preserve">d^^rdhva-muqdISha#ta || </w:t>
+        <w:t>rddh</w:t>
+      </w:r>
+      <w:r>
+        <w:rPr>
+          <w:color w:val="auto"/>
+        </w:rPr>
+        <w:t xml:space="preserve">va-muqdISha#ta || </w:t>
       </w:r>
     </w:p>
     <w:p>
@@ -47319,7 +47429,19 @@
         <w:rPr>
           <w:color w:val="auto"/>
         </w:rPr>
-        <w:t>aqtyUqd^^rdhvAqkSh</w:t>
+        <w:t>aqtyUq</w:t>
+      </w:r>
+      <w:r>
+        <w:rPr>
+          <w:color w:val="auto"/>
+        </w:rPr>
+        <w:t>rddh</w:t>
+      </w:r>
+      <w:r>
+        <w:rPr>
+          <w:color w:val="auto"/>
+        </w:rPr>
+        <w:t>vAqkSh</w:t>
       </w:r>
       <w:r>
         <w:rPr>
@@ -47864,7 +47986,19 @@
         <w:rPr>
           <w:color w:val="auto"/>
         </w:rPr>
-        <w:t>ata Ud^^rdhva(gm)sa#nirvaqcanAH || 19 (15)</w:t>
+        <w:t>ata U</w:t>
+      </w:r>
+      <w:r>
+        <w:rPr>
+          <w:color w:val="auto"/>
+        </w:rPr>
+        <w:t>rddh</w:t>
+      </w:r>
+      <w:r>
+        <w:rPr>
+          <w:color w:val="auto"/>
+        </w:rPr>
+        <w:t>va(gm)sa#nirvaqcanAH || 19 (15)</w:t>
       </w:r>
     </w:p>
     <w:p>
@@ -48853,7 +48987,7 @@
         <w:rPr>
           <w:color w:val="auto"/>
         </w:rPr>
-        <w:t xml:space="preserve"> Saqta(gm) SaqtaM BUmI$H | uqta syuH | na tvA# vajrin^^th saqhasraq(gm)q sUryA$H ( ) | 24 (10)</w:t>
+        <w:t xml:space="preserve"> Saqta(gm) SaqtaM BUmI$H | uqta syuH | na tvA# vajrinth saqhasraq(gm)q sUryA$H ( ) | 24 (10)</w:t>
       </w:r>
     </w:p>
     <w:p>
@@ -48898,7 +49032,19 @@
         <w:rPr>
           <w:color w:val="auto"/>
         </w:rPr>
-        <w:t xml:space="preserve">da#sI iqti || nAnA li~ggatvA-dRutUnAM nAnA# sUryaqtvaM || aShTau tu vyavasi#tA iqti || sUryamaNDalA-nyaShTA#ta Uqd^^rdhvaM || </w:t>
+        <w:t>da#sI iqti || nAnA li~ggatvA-dRutUnAM nAnA# sUryaqtvaM || aShTau tu vyavasi#tA iqti || sUryamaNDalA-nyaShTA#ta Uq</w:t>
+      </w:r>
+      <w:r>
+        <w:rPr>
+          <w:color w:val="auto"/>
+        </w:rPr>
+        <w:t>rddh</w:t>
+      </w:r>
+      <w:r>
+        <w:rPr>
+          <w:color w:val="auto"/>
+        </w:rPr>
+        <w:t xml:space="preserve">vaM || </w:t>
       </w:r>
     </w:p>
     <w:p>
@@ -50958,7 +51104,19 @@
         <w:rPr>
           <w:color w:val="auto"/>
         </w:rPr>
-        <w:t>qhitAH | Ud^^rdhvA avapa#tantAqSca | vaidyuta i#ty</w:t>
+        <w:t>qhitAH | U</w:t>
+      </w:r>
+      <w:r>
+        <w:rPr>
+          <w:color w:val="auto"/>
+        </w:rPr>
+        <w:t>rddh</w:t>
+      </w:r>
+      <w:r>
+        <w:rPr>
+          <w:color w:val="auto"/>
+        </w:rPr>
+        <w:t>vA avapa#tantAqSca | vaidyuta i#ty</w:t>
       </w:r>
       <w:r>
         <w:rPr>
@@ -51100,7 +51258,19 @@
         <w:rPr>
           <w:color w:val="auto"/>
         </w:rPr>
-        <w:t>qda || atha ga#ndharvaqgaNAH | svAnaq BrAT | a~gGA#riqr baMBA#riH | hastaqH suha#staH | kRuSA#nur viqSvAva#suH | mUd^^rdhanvAnth-sU$ryavaqrcAH | kRutirity</w:t>
+        <w:t>qda || atha ga#ndharvaqgaNAH | svAnaq BrAT | a~gGA#riqr baMBA#riH | hastaqH suha#staH | kRuSA#nur viqSvAva#suH | mU</w:t>
+      </w:r>
+      <w:r>
+        <w:rPr>
+          <w:color w:val="auto"/>
+        </w:rPr>
+        <w:t>rddh</w:t>
+      </w:r>
+      <w:r>
+        <w:rPr>
+          <w:color w:val="auto"/>
+        </w:rPr>
+        <w:t>anvAnth-sU$ryavaqrcAH | kRutirity</w:t>
       </w:r>
       <w:r>
         <w:rPr>
@@ -51754,7 +51924,19 @@
         <w:rPr>
           <w:color w:val="auto"/>
         </w:rPr>
-        <w:t>ByaH | Uqd^^rdhvaM ji#gAtu B</w:t>
+        <w:t>ByaH | Uq</w:t>
+      </w:r>
+      <w:r>
+        <w:rPr>
+          <w:color w:val="auto"/>
+        </w:rPr>
+        <w:t>rddh</w:t>
+      </w:r>
+      <w:r>
+        <w:rPr>
+          <w:color w:val="auto"/>
+        </w:rPr>
+        <w:t>vaM ji#gAtu B</w:t>
       </w:r>
       <w:r>
         <w:rPr>
@@ -53385,7 +53567,7 @@
         <w:rPr>
           <w:color w:val="auto"/>
         </w:rPr>
-        <w:t>kuqr^^ddharu#N</w:t>
+        <w:t>kuqrddharu#N</w:t>
       </w:r>
       <w:r>
         <w:rPr>
@@ -54099,7 +54281,19 @@
         <w:rPr>
           <w:color w:val="auto"/>
         </w:rPr>
-        <w:t>Ud^^rdhvamUla-ma#vAkCAqKaM | vRuqkShaM ~MyA# v</w:t>
+        <w:t>U</w:t>
+      </w:r>
+      <w:r>
+        <w:rPr>
+          <w:color w:val="auto"/>
+        </w:rPr>
+        <w:t>rddh</w:t>
+      </w:r>
+      <w:r>
+        <w:rPr>
+          <w:color w:val="auto"/>
+        </w:rPr>
+        <w:t>vamUla-ma#vAkCAqKaM | vRuqkShaM ~MyA# v</w:t>
       </w:r>
       <w:r>
         <w:rPr>
@@ -56738,7 +56932,19 @@
         <w:rPr>
           <w:color w:val="auto"/>
         </w:rPr>
-        <w:t xml:space="preserve"> mAsA$-ScAd^^rdhamAqsASca# | </w:t>
+        <w:t xml:space="preserve"> mAsA$-ScA</w:t>
+      </w:r>
+      <w:r>
+        <w:rPr>
+          <w:color w:val="auto"/>
+        </w:rPr>
+        <w:t>rddh</w:t>
+      </w:r>
+      <w:r>
+        <w:rPr>
+          <w:color w:val="auto"/>
+        </w:rPr>
+        <w:t xml:space="preserve">amAqsASca# | </w:t>
       </w:r>
     </w:p>
     <w:p>
@@ -58737,8 +58943,19 @@
         <w:rPr>
           <w:color w:val="auto"/>
         </w:rPr>
-        <w:lastRenderedPageBreak/>
-        <w:t>Ud^^rdhvAnA(gm) rudrANA(gg) sthAn</w:t>
+        <w:t>U</w:t>
+      </w:r>
+      <w:r>
+        <w:rPr>
+          <w:color w:val="auto"/>
+        </w:rPr>
+        <w:t>rddh</w:t>
+      </w:r>
+      <w:r>
+        <w:rPr>
+          <w:color w:val="auto"/>
+        </w:rPr>
+        <w:t>vAnA(gm) rudrANA(gg) sthAn</w:t>
       </w:r>
       <w:r>
         <w:rPr>
@@ -59177,7 +59394,19 @@
         <w:rPr>
           <w:color w:val="auto"/>
         </w:rPr>
-        <w:t>Ud^^rdhvAnA(gm) rudrANInA(gg) sthAn</w:t>
+        <w:t>U</w:t>
+      </w:r>
+      <w:r>
+        <w:rPr>
+          <w:color w:val="auto"/>
+        </w:rPr>
+        <w:t>rddh</w:t>
+      </w:r>
+      <w:r>
+        <w:rPr>
+          <w:color w:val="auto"/>
+        </w:rPr>
+        <w:t>vAnA(gm) rudrANInA(gg) sthAn</w:t>
       </w:r>
       <w:r>
         <w:rPr>
@@ -59344,7 +59573,19 @@
         <w:rPr>
           <w:color w:val="auto"/>
         </w:rPr>
-        <w:t>(Ud^^rdhvAnA(gm) rudrANA(gg) sthAn</w:t>
+        <w:t>(U</w:t>
+      </w:r>
+      <w:r>
+        <w:rPr>
+          <w:color w:val="auto"/>
+        </w:rPr>
+        <w:t>rddh</w:t>
+      </w:r>
+      <w:r>
+        <w:rPr>
+          <w:color w:val="auto"/>
+        </w:rPr>
+        <w:t>vAnA(gm) rudrANA(gg) sthAn</w:t>
       </w:r>
       <w:r>
         <w:rPr>
@@ -59739,82 +59980,82 @@
         <w:rPr>
           <w:color w:val="auto"/>
         </w:rPr>
+        <w:t>vaiSvAnarasyAparadiSyasya sthAn</w:t>
+      </w:r>
+      <w:r>
+        <w:rPr>
+          <w:color w:val="auto"/>
+        </w:rPr>
+        <w:t>E</w:t>
+      </w:r>
+      <w:r>
+        <w:rPr>
+          <w:color w:val="auto"/>
+        </w:rPr>
+        <w:t xml:space="preserve"> svat</w:t>
+      </w:r>
+      <w:r>
+        <w:rPr>
+          <w:color w:val="auto"/>
+        </w:rPr>
+        <w:t>E</w:t>
+      </w:r>
+      <w:r>
+        <w:rPr>
+          <w:color w:val="auto"/>
+        </w:rPr>
+        <w:t xml:space="preserve">ja#sA BAqni | </w:t>
+      </w:r>
+    </w:p>
+    <w:p>
+      <w:pPr>
+        <w:rPr>
+          <w:color w:val="auto"/>
+        </w:rPr>
+      </w:pPr>
+      <w:r>
+        <w:rPr>
+          <w:color w:val="auto"/>
+        </w:rPr>
+        <w:t>naryApasa upadiSyasya sthAn</w:t>
+      </w:r>
+      <w:r>
+        <w:rPr>
+          <w:color w:val="auto"/>
+        </w:rPr>
+        <w:t>E</w:t>
+      </w:r>
+      <w:r>
+        <w:rPr>
+          <w:color w:val="auto"/>
+        </w:rPr>
+        <w:t xml:space="preserve"> svat</w:t>
+      </w:r>
+      <w:r>
+        <w:rPr>
+          <w:color w:val="auto"/>
+        </w:rPr>
+        <w:t>E</w:t>
+      </w:r>
+      <w:r>
+        <w:rPr>
+          <w:color w:val="auto"/>
+        </w:rPr>
+        <w:t xml:space="preserve">ja#sA BAqni | </w:t>
+      </w:r>
+    </w:p>
+    <w:p>
+      <w:pPr>
+        <w:rPr>
+          <w:color w:val="auto"/>
+        </w:rPr>
+      </w:pPr>
+      <w:r>
+        <w:rPr>
+          <w:color w:val="auto"/>
+        </w:rPr>
         <w:lastRenderedPageBreak/>
-        <w:t>vaiSvAnarasyAparadiSyasya sthAn</w:t>
-      </w:r>
-      <w:r>
-        <w:rPr>
-          <w:color w:val="auto"/>
-        </w:rPr>
-        <w:t>E</w:t>
-      </w:r>
-      <w:r>
-        <w:rPr>
-          <w:color w:val="auto"/>
-        </w:rPr>
-        <w:t xml:space="preserve"> svat</w:t>
-      </w:r>
-      <w:r>
-        <w:rPr>
-          <w:color w:val="auto"/>
-        </w:rPr>
-        <w:t>E</w:t>
-      </w:r>
-      <w:r>
-        <w:rPr>
-          <w:color w:val="auto"/>
-        </w:rPr>
-        <w:t xml:space="preserve">ja#sA BAqni | </w:t>
-      </w:r>
-    </w:p>
-    <w:p>
-      <w:pPr>
-        <w:rPr>
-          <w:color w:val="auto"/>
-        </w:rPr>
-      </w:pPr>
-      <w:r>
-        <w:rPr>
-          <w:color w:val="auto"/>
-        </w:rPr>
-        <w:t>naryApasa upadiSyasya sthAn</w:t>
-      </w:r>
-      <w:r>
-        <w:rPr>
-          <w:color w:val="auto"/>
-        </w:rPr>
-        <w:t>E</w:t>
-      </w:r>
-      <w:r>
-        <w:rPr>
-          <w:color w:val="auto"/>
-        </w:rPr>
-        <w:t xml:space="preserve"> svat</w:t>
-      </w:r>
-      <w:r>
-        <w:rPr>
-          <w:color w:val="auto"/>
-        </w:rPr>
-        <w:t>E</w:t>
-      </w:r>
-      <w:r>
-        <w:rPr>
-          <w:color w:val="auto"/>
-        </w:rPr>
-        <w:t xml:space="preserve">ja#sA BAqni | </w:t>
-      </w:r>
-    </w:p>
-    <w:p>
-      <w:pPr>
-        <w:rPr>
-          <w:color w:val="auto"/>
-        </w:rPr>
-      </w:pPr>
-      <w:r>
-        <w:rPr>
-          <w:color w:val="auto"/>
-        </w:rPr>
-        <w:t>pa~gktirAdhasa udag^^diSyasya sthAn</w:t>
+        <w:t>pa~gktirAdhasa udagdiSyasya sthAn</w:t>
       </w:r>
       <w:r>
         <w:rPr>
@@ -60176,7 +60417,7 @@
         <w:rPr>
           <w:color w:val="auto"/>
         </w:rPr>
-        <w:t>”A yasminth^^sapta vAsavA{9}” “indriyANi Satakrata#{10}” vity</w:t>
+        <w:t>”A yasminthsapta vAsavA{9}” “indriyANi Satakrata#{10}” vity</w:t>
       </w:r>
       <w:r>
         <w:rPr>
@@ -61057,7 +61298,13 @@
         <w:rPr>
           <w:color w:val="auto"/>
         </w:rPr>
-        <w:t>d^^rdhva-muqdISha#ta || 76 (10)</w:t>
+        <w:t>rddh</w:t>
+      </w:r>
+      <w:r>
+        <w:rPr>
+          <w:color w:val="auto"/>
+        </w:rPr>
+        <w:t>va-muqdISha#ta || 76 (10)</w:t>
       </w:r>
     </w:p>
     <w:p>
@@ -64898,7 +65145,13 @@
         <w:rPr>
           <w:color w:val="auto"/>
         </w:rPr>
-        <w:t>d^^rdhvA dik || yA viqpruSh</w:t>
+        <w:t>rddh</w:t>
+      </w:r>
+      <w:r>
+        <w:rPr>
+          <w:color w:val="auto"/>
+        </w:rPr>
+        <w:t>vA dik || yA viqpruSh</w:t>
       </w:r>
       <w:r>
         <w:rPr>
@@ -65702,7 +65955,13 @@
         <w:rPr>
           <w:color w:val="auto"/>
         </w:rPr>
-        <w:t>d^^rdha# &amp;st</w:t>
+        <w:t>rddh</w:t>
+      </w:r>
+      <w:r>
+        <w:rPr>
+          <w:color w:val="auto"/>
+        </w:rPr>
+        <w:t>a# &amp;st</w:t>
       </w:r>
       <w:r>
         <w:rPr>
@@ -70874,7 +71133,19 @@
         <w:rPr>
           <w:color w:val="auto"/>
         </w:rPr>
-        <w:t>#&amp;ta Uqd^^rdhvaM || yadiq baliq(gm)q har</w:t>
+        <w:t>#&amp;ta Uq</w:t>
+      </w:r>
+      <w:r>
+        <w:rPr>
+          <w:color w:val="auto"/>
+        </w:rPr>
+        <w:t>rddh</w:t>
+      </w:r>
+      <w:r>
+        <w:rPr>
+          <w:color w:val="auto"/>
+        </w:rPr>
+        <w:t>vaM || yadiq baliq(gm)q har</w:t>
       </w:r>
       <w:r>
         <w:rPr>
@@ -72607,7 +72878,19 @@
           <w:color w:val="auto"/>
         </w:rPr>
         <w:lastRenderedPageBreak/>
-        <w:t>(Baqdra(gg) - smRuti#H - sAkaqjAMnAq - makShya- ti#tAqmrA - Nya#tyud^^rdhvAqkSha - Ar</w:t>
+        <w:t>(Baqdra(gg) - smRuti#H - sAkaqjAMnAq - makShya- ti#tAqmrA - Nya#tyu</w:t>
+      </w:r>
+      <w:r>
+        <w:rPr>
+          <w:color w:val="auto"/>
+        </w:rPr>
+        <w:t>rddh</w:t>
+      </w:r>
+      <w:r>
+        <w:rPr>
+          <w:color w:val="auto"/>
+        </w:rPr>
+        <w:t>vAqkSha - Ar</w:t>
       </w:r>
       <w:r>
         <w:rPr>
@@ -76628,7 +76911,19 @@
         <w:rPr>
           <w:color w:val="auto"/>
         </w:rPr>
-        <w:t>qtA-mRuddhi#-mAd^^rdhn</w:t>
+        <w:t>qtA-mRuddhi#-mA</w:t>
+      </w:r>
+      <w:r>
+        <w:rPr>
+          <w:color w:val="auto"/>
+        </w:rPr>
+        <w:t>rddh</w:t>
+      </w:r>
+      <w:r>
+        <w:rPr>
+          <w:color w:val="auto"/>
+        </w:rPr>
+        <w:t>n</w:t>
       </w:r>
       <w:r>
         <w:rPr>
@@ -77423,7 +77718,19 @@
         <w:rPr>
           <w:color w:val="auto"/>
         </w:rPr>
-        <w:t xml:space="preserve">Uqd^^rdhvA </w:t>
+        <w:t>Uq</w:t>
+      </w:r>
+      <w:r>
+        <w:rPr>
+          <w:color w:val="auto"/>
+        </w:rPr>
+        <w:t>rddh</w:t>
+      </w:r>
+      <w:r>
+        <w:rPr>
+          <w:color w:val="auto"/>
+        </w:rPr>
+        <w:t xml:space="preserve">vA </w:t>
       </w:r>
       <w:r>
         <w:rPr>
@@ -78262,7 +78569,19 @@
         <w:rPr>
           <w:color w:val="auto"/>
         </w:rPr>
-        <w:t>qd^^rdhArA#yAH | anna#pataq itya#nna h</w:t>
+        <w:t>q</w:t>
+      </w:r>
+      <w:r>
+        <w:rPr>
+          <w:color w:val="auto"/>
+        </w:rPr>
+        <w:t>rddh</w:t>
+      </w:r>
+      <w:r>
+        <w:rPr>
+          <w:color w:val="auto"/>
+        </w:rPr>
+        <w:t>ArA#yAH | anna#pataq itya#nna h</w:t>
       </w:r>
       <w:r>
         <w:rPr>
@@ -79171,7 +79490,19 @@
         <w:rPr>
           <w:color w:val="auto"/>
         </w:rPr>
-        <w:t>qd^^rdhArA$ |</w:t>
+        <w:t>q</w:t>
+      </w:r>
+      <w:r>
+        <w:rPr>
+          <w:color w:val="auto"/>
+        </w:rPr>
+        <w:t>rddh</w:t>
+      </w:r>
+      <w:r>
+        <w:rPr>
+          <w:color w:val="auto"/>
+        </w:rPr>
+        <w:t>ArA$ |</w:t>
       </w:r>
     </w:p>
     <w:p>
@@ -79885,15 +80216,7 @@
             <w:bCs/>
             <w:sz w:val="32"/>
           </w:rPr>
-          <w:t>vedavms</w:t>
-        </w:r>
-        <w:r>
-          <w:rPr>
-            <w:b/>
-            <w:bCs/>
-            <w:sz w:val="32"/>
-          </w:rPr>
-          <w:t>@gmail.com</w:t>
+          <w:t>vedavms@gmail.com</w:t>
         </w:r>
         <w:r>
           <w:rPr>

</xml_diff>